<commit_message>
Se sube el word del repaso
</commit_message>
<xml_diff>
--- a/tabla de algoritmos.docx
+++ b/tabla de algoritmos.docx
@@ -1146,14 +1146,11 @@
       <w:r>
         <w:t xml:space="preserve">: </w:t>
       </w:r>
-      <w:r>
-        <w:t xml:space="preserve"> </w:t>
-      </w:r>
-      <w:r>
-        <w:t>(23 + 13 + 5) /41 = 13.6 ms</w:t>
-      </w:r>
       <w:bookmarkStart w:id="0" w:name="_GoBack"/>
       <w:bookmarkEnd w:id="0"/>
+      <w:r>
+        <w:t>(23 + 13 + 5) /41 = 13.6 ms</w:t>
+      </w:r>
     </w:p>
     <w:p>
       <w:pPr>
@@ -1205,6 +1202,640 @@
           <w:lang w:val="en-US"/>
         </w:rPr>
       </w:pPr>
+    </w:p>
+    <w:p>
+      <w:pPr>
+        <w:tabs>
+          <w:tab w:val="left" w:pos="7875"/>
+        </w:tabs>
+        <w:rPr>
+          <w:lang w:val="en-US"/>
+        </w:rPr>
+      </w:pPr>
+      <w:r>
+        <w:rPr>
+          <w:lang w:val="en-US"/>
+        </w:rPr>
+        <w:tab/>
+      </w:r>
+    </w:p>
+    <w:p>
+      <w:pPr>
+        <w:tabs>
+          <w:tab w:val="left" w:pos="7875"/>
+        </w:tabs>
+        <w:rPr>
+          <w:lang w:val="en-US"/>
+        </w:rPr>
+      </w:pPr>
+    </w:p>
+    <w:p>
+      <w:pPr>
+        <w:tabs>
+          <w:tab w:val="left" w:pos="7875"/>
+        </w:tabs>
+        <w:rPr>
+          <w:lang w:val="en-US"/>
+        </w:rPr>
+      </w:pPr>
+    </w:p>
+    <w:p>
+      <w:pPr>
+        <w:tabs>
+          <w:tab w:val="left" w:pos="7875"/>
+        </w:tabs>
+        <w:rPr>
+          <w:lang w:val="en-US"/>
+        </w:rPr>
+      </w:pPr>
+    </w:p>
+    <w:p>
+      <w:pPr>
+        <w:tabs>
+          <w:tab w:val="left" w:pos="7875"/>
+        </w:tabs>
+        <w:rPr>
+          <w:lang w:val="en-US"/>
+        </w:rPr>
+      </w:pPr>
+    </w:p>
+    <w:p>
+      <w:pPr>
+        <w:rPr>
+          <w:b/>
+          <w:u w:val="single"/>
+          <w:lang w:val="en-US"/>
+        </w:rPr>
+      </w:pPr>
+      <w:r>
+        <w:rPr>
+          <w:b/>
+          <w:u w:val="single"/>
+          <w:lang w:val="en-US"/>
+        </w:rPr>
+        <w:t>Round Robin</w:t>
+      </w:r>
+    </w:p>
+    <w:tbl>
+      <w:tblPr>
+        <w:tblStyle w:val="LightGrid"/>
+        <w:tblW w:w="0" w:type="auto"/>
+        <w:tblLook w:val="04A0" w:firstRow="1" w:lastRow="0" w:firstColumn="1" w:lastColumn="0" w:noHBand="0" w:noVBand="1"/>
+      </w:tblPr>
+      <w:tblGrid>
+        <w:gridCol w:w="3181"/>
+        <w:gridCol w:w="3181"/>
+        <w:gridCol w:w="3182"/>
+      </w:tblGrid>
+      <w:tr>
+        <w:trPr>
+          <w:cnfStyle w:val="100000000000" w:firstRow="1" w:lastRow="0" w:firstColumn="0" w:lastColumn="0" w:oddVBand="0" w:evenVBand="0" w:oddHBand="0" w:evenHBand="0" w:firstRowFirstColumn="0" w:firstRowLastColumn="0" w:lastRowFirstColumn="0" w:lastRowLastColumn="0"/>
+        </w:trPr>
+        <w:tc>
+          <w:tcPr>
+            <w:cnfStyle w:val="001000000000" w:firstRow="0" w:lastRow="0" w:firstColumn="1" w:lastColumn="0" w:oddVBand="0" w:evenVBand="0" w:oddHBand="0" w:evenHBand="0" w:firstRowFirstColumn="0" w:firstRowLastColumn="0" w:lastRowFirstColumn="0" w:lastRowLastColumn="0"/>
+            <w:tcW w:w="3181" w:type="dxa"/>
+          </w:tcPr>
+          <w:p>
+            <w:pPr>
+              <w:rPr>
+                <w:lang w:val="en-US"/>
+              </w:rPr>
+            </w:pPr>
+            <w:r>
+              <w:rPr>
+                <w:lang w:val="en-US"/>
+              </w:rPr>
+              <w:t>P1</w:t>
+            </w:r>
+          </w:p>
+        </w:tc>
+        <w:tc>
+          <w:tcPr>
+            <w:tcW w:w="3181" w:type="dxa"/>
+          </w:tcPr>
+          <w:p>
+            <w:pPr>
+              <w:cnfStyle w:val="100000000000" w:firstRow="1" w:lastRow="0" w:firstColumn="0" w:lastColumn="0" w:oddVBand="0" w:evenVBand="0" w:oddHBand="0" w:evenHBand="0" w:firstRowFirstColumn="0" w:firstRowLastColumn="0" w:lastRowFirstColumn="0" w:lastRowLastColumn="0"/>
+              <w:rPr>
+                <w:b w:val="0"/>
+                <w:lang w:val="en-US"/>
+              </w:rPr>
+            </w:pPr>
+            <w:r>
+              <w:rPr>
+                <w:b w:val="0"/>
+                <w:lang w:val="en-US"/>
+              </w:rPr>
+              <w:t>0 ms</w:t>
+            </w:r>
+          </w:p>
+        </w:tc>
+        <w:tc>
+          <w:tcPr>
+            <w:tcW w:w="3182" w:type="dxa"/>
+          </w:tcPr>
+          <w:p>
+            <w:pPr>
+              <w:cnfStyle w:val="100000000000" w:firstRow="1" w:lastRow="0" w:firstColumn="0" w:lastColumn="0" w:oddVBand="0" w:evenVBand="0" w:oddHBand="0" w:evenHBand="0" w:firstRowFirstColumn="0" w:firstRowLastColumn="0" w:lastRowFirstColumn="0" w:lastRowLastColumn="0"/>
+              <w:rPr>
+                <w:b w:val="0"/>
+                <w:lang w:val="en-US"/>
+              </w:rPr>
+            </w:pPr>
+            <w:r>
+              <w:rPr>
+                <w:b w:val="0"/>
+                <w:lang w:val="en-US"/>
+              </w:rPr>
+              <w:t>10 ms</w:t>
+            </w:r>
+          </w:p>
+        </w:tc>
+      </w:tr>
+      <w:tr>
+        <w:trPr>
+          <w:cnfStyle w:val="000000100000" w:firstRow="0" w:lastRow="0" w:firstColumn="0" w:lastColumn="0" w:oddVBand="0" w:evenVBand="0" w:oddHBand="1" w:evenHBand="0" w:firstRowFirstColumn="0" w:firstRowLastColumn="0" w:lastRowFirstColumn="0" w:lastRowLastColumn="0"/>
+        </w:trPr>
+        <w:tc>
+          <w:tcPr>
+            <w:cnfStyle w:val="001000000000" w:firstRow="0" w:lastRow="0" w:firstColumn="1" w:lastColumn="0" w:oddVBand="0" w:evenVBand="0" w:oddHBand="0" w:evenHBand="0" w:firstRowFirstColumn="0" w:firstRowLastColumn="0" w:lastRowFirstColumn="0" w:lastRowLastColumn="0"/>
+            <w:tcW w:w="3181" w:type="dxa"/>
+          </w:tcPr>
+          <w:p>
+            <w:pPr>
+              <w:rPr>
+                <w:lang w:val="en-US"/>
+              </w:rPr>
+            </w:pPr>
+            <w:r>
+              <w:rPr>
+                <w:lang w:val="en-US"/>
+              </w:rPr>
+              <w:t>P2</w:t>
+            </w:r>
+          </w:p>
+        </w:tc>
+        <w:tc>
+          <w:tcPr>
+            <w:tcW w:w="3181" w:type="dxa"/>
+          </w:tcPr>
+          <w:p>
+            <w:pPr>
+              <w:cnfStyle w:val="000000100000" w:firstRow="0" w:lastRow="0" w:firstColumn="0" w:lastColumn="0" w:oddVBand="0" w:evenVBand="0" w:oddHBand="1" w:evenHBand="0" w:firstRowFirstColumn="0" w:firstRowLastColumn="0" w:lastRowFirstColumn="0" w:lastRowLastColumn="0"/>
+              <w:rPr>
+                <w:lang w:val="en-US"/>
+              </w:rPr>
+            </w:pPr>
+            <w:r>
+              <w:rPr>
+                <w:lang w:val="en-US"/>
+              </w:rPr>
+              <w:t>2 ms</w:t>
+            </w:r>
+          </w:p>
+        </w:tc>
+        <w:tc>
+          <w:tcPr>
+            <w:tcW w:w="3182" w:type="dxa"/>
+          </w:tcPr>
+          <w:p>
+            <w:pPr>
+              <w:cnfStyle w:val="000000100000" w:firstRow="0" w:lastRow="0" w:firstColumn="0" w:lastColumn="0" w:oddVBand="0" w:evenVBand="0" w:oddHBand="1" w:evenHBand="0" w:firstRowFirstColumn="0" w:firstRowLastColumn="0" w:lastRowFirstColumn="0" w:lastRowLastColumn="0"/>
+              <w:rPr>
+                <w:lang w:val="en-US"/>
+              </w:rPr>
+            </w:pPr>
+            <w:r>
+              <w:rPr>
+                <w:lang w:val="en-US"/>
+              </w:rPr>
+              <w:t>5 ms</w:t>
+            </w:r>
+          </w:p>
+        </w:tc>
+      </w:tr>
+      <w:tr>
+        <w:trPr>
+          <w:cnfStyle w:val="000000010000" w:firstRow="0" w:lastRow="0" w:firstColumn="0" w:lastColumn="0" w:oddVBand="0" w:evenVBand="0" w:oddHBand="0" w:evenHBand="1" w:firstRowFirstColumn="0" w:firstRowLastColumn="0" w:lastRowFirstColumn="0" w:lastRowLastColumn="0"/>
+        </w:trPr>
+        <w:tc>
+          <w:tcPr>
+            <w:cnfStyle w:val="001000000000" w:firstRow="0" w:lastRow="0" w:firstColumn="1" w:lastColumn="0" w:oddVBand="0" w:evenVBand="0" w:oddHBand="0" w:evenHBand="0" w:firstRowFirstColumn="0" w:firstRowLastColumn="0" w:lastRowFirstColumn="0" w:lastRowLastColumn="0"/>
+            <w:tcW w:w="3181" w:type="dxa"/>
+          </w:tcPr>
+          <w:p>
+            <w:pPr>
+              <w:rPr>
+                <w:lang w:val="en-US"/>
+              </w:rPr>
+            </w:pPr>
+            <w:r>
+              <w:rPr>
+                <w:lang w:val="en-US"/>
+              </w:rPr>
+              <w:t>P3</w:t>
+            </w:r>
+          </w:p>
+        </w:tc>
+        <w:tc>
+          <w:tcPr>
+            <w:tcW w:w="3181" w:type="dxa"/>
+          </w:tcPr>
+          <w:p>
+            <w:pPr>
+              <w:cnfStyle w:val="000000010000" w:firstRow="0" w:lastRow="0" w:firstColumn="0" w:lastColumn="0" w:oddVBand="0" w:evenVBand="0" w:oddHBand="0" w:evenHBand="1" w:firstRowFirstColumn="0" w:firstRowLastColumn="0" w:lastRowFirstColumn="0" w:lastRowLastColumn="0"/>
+              <w:rPr>
+                <w:lang w:val="en-US"/>
+              </w:rPr>
+            </w:pPr>
+            <w:r>
+              <w:rPr>
+                <w:lang w:val="en-US"/>
+              </w:rPr>
+              <w:t>4 ms</w:t>
+            </w:r>
+          </w:p>
+        </w:tc>
+        <w:tc>
+          <w:tcPr>
+            <w:tcW w:w="3182" w:type="dxa"/>
+          </w:tcPr>
+          <w:p>
+            <w:pPr>
+              <w:cnfStyle w:val="000000010000" w:firstRow="0" w:lastRow="0" w:firstColumn="0" w:lastColumn="0" w:oddVBand="0" w:evenVBand="0" w:oddHBand="0" w:evenHBand="1" w:firstRowFirstColumn="0" w:firstRowLastColumn="0" w:lastRowFirstColumn="0" w:lastRowLastColumn="0"/>
+              <w:rPr>
+                <w:lang w:val="en-US"/>
+              </w:rPr>
+            </w:pPr>
+            <w:r>
+              <w:rPr>
+                <w:lang w:val="en-US"/>
+              </w:rPr>
+              <w:t>7</w:t>
+            </w:r>
+            <w:r>
+              <w:rPr>
+                <w:lang w:val="en-US"/>
+              </w:rPr>
+              <w:t xml:space="preserve"> ms</w:t>
+            </w:r>
+          </w:p>
+        </w:tc>
+      </w:tr>
+    </w:tbl>
+    <w:p>
+      <w:pPr>
+        <w:rPr>
+          <w:lang w:val="en-US"/>
+        </w:rPr>
+      </w:pPr>
+    </w:p>
+    <w:p>
+      <w:pPr>
+        <w:rPr>
+          <w:lang w:val="en-US"/>
+        </w:rPr>
+      </w:pPr>
+      <w:r>
+        <w:rPr>
+          <w:lang w:val="en-US"/>
+        </w:rPr>
+        <w:t>Gantt</w:t>
+      </w:r>
+    </w:p>
+    <w:tbl>
+      <w:tblPr>
+        <w:tblStyle w:val="LightGrid-Accent2"/>
+        <w:tblW w:w="0" w:type="auto"/>
+        <w:tblLook w:val="04A0" w:firstRow="1" w:lastRow="0" w:firstColumn="1" w:lastColumn="0" w:noHBand="0" w:noVBand="1"/>
+      </w:tblPr>
+      <w:tblGrid>
+        <w:gridCol w:w="1488"/>
+        <w:gridCol w:w="1319"/>
+        <w:gridCol w:w="1344"/>
+        <w:gridCol w:w="1415"/>
+        <w:gridCol w:w="1416"/>
+        <w:gridCol w:w="1371"/>
+        <w:gridCol w:w="1267"/>
+      </w:tblGrid>
+      <w:tr>
+        <w:trPr>
+          <w:cnfStyle w:val="100000000000" w:firstRow="1" w:lastRow="0" w:firstColumn="0" w:lastColumn="0" w:oddVBand="0" w:evenVBand="0" w:oddHBand="0" w:evenHBand="0" w:firstRowFirstColumn="0" w:firstRowLastColumn="0" w:lastRowFirstColumn="0" w:lastRowLastColumn="0"/>
+        </w:trPr>
+        <w:tc>
+          <w:tcPr>
+            <w:cnfStyle w:val="001000000000" w:firstRow="0" w:lastRow="0" w:firstColumn="1" w:lastColumn="0" w:oddVBand="0" w:evenVBand="0" w:oddHBand="0" w:evenHBand="0" w:firstRowFirstColumn="0" w:firstRowLastColumn="0" w:lastRowFirstColumn="0" w:lastRowLastColumn="0"/>
+            <w:tcW w:w="1488" w:type="dxa"/>
+          </w:tcPr>
+          <w:p>
+            <w:pPr>
+              <w:rPr>
+                <w:lang w:val="en-US"/>
+              </w:rPr>
+            </w:pPr>
+            <w:r>
+              <w:rPr>
+                <w:lang w:val="en-US"/>
+              </w:rPr>
+              <w:t>P1</w:t>
+            </w:r>
+          </w:p>
+        </w:tc>
+        <w:tc>
+          <w:tcPr>
+            <w:tcW w:w="1319" w:type="dxa"/>
+          </w:tcPr>
+          <w:p>
+            <w:pPr>
+              <w:cnfStyle w:val="100000000000" w:firstRow="1" w:lastRow="0" w:firstColumn="0" w:lastColumn="0" w:oddVBand="0" w:evenVBand="0" w:oddHBand="0" w:evenHBand="0" w:firstRowFirstColumn="0" w:firstRowLastColumn="0" w:lastRowFirstColumn="0" w:lastRowLastColumn="0"/>
+              <w:rPr>
+                <w:lang w:val="en-US"/>
+              </w:rPr>
+            </w:pPr>
+            <w:r>
+              <w:rPr>
+                <w:lang w:val="en-US"/>
+              </w:rPr>
+              <w:t>P2</w:t>
+            </w:r>
+          </w:p>
+        </w:tc>
+        <w:tc>
+          <w:tcPr>
+            <w:tcW w:w="1344" w:type="dxa"/>
+          </w:tcPr>
+          <w:p>
+            <w:pPr>
+              <w:cnfStyle w:val="100000000000" w:firstRow="1" w:lastRow="0" w:firstColumn="0" w:lastColumn="0" w:oddVBand="0" w:evenVBand="0" w:oddHBand="0" w:evenHBand="0" w:firstRowFirstColumn="0" w:firstRowLastColumn="0" w:lastRowFirstColumn="0" w:lastRowLastColumn="0"/>
+              <w:rPr>
+                <w:lang w:val="en-US"/>
+              </w:rPr>
+            </w:pPr>
+            <w:r>
+              <w:rPr>
+                <w:lang w:val="en-US"/>
+              </w:rPr>
+              <w:t>P3</w:t>
+            </w:r>
+          </w:p>
+        </w:tc>
+        <w:tc>
+          <w:tcPr>
+            <w:tcW w:w="1415" w:type="dxa"/>
+          </w:tcPr>
+          <w:p>
+            <w:pPr>
+              <w:cnfStyle w:val="100000000000" w:firstRow="1" w:lastRow="0" w:firstColumn="0" w:lastColumn="0" w:oddVBand="0" w:evenVBand="0" w:oddHBand="0" w:evenHBand="0" w:firstRowFirstColumn="0" w:firstRowLastColumn="0" w:lastRowFirstColumn="0" w:lastRowLastColumn="0"/>
+              <w:rPr>
+                <w:lang w:val="en-US"/>
+              </w:rPr>
+            </w:pPr>
+            <w:r>
+              <w:rPr>
+                <w:lang w:val="en-US"/>
+              </w:rPr>
+              <w:t>P</w:t>
+            </w:r>
+            <w:r>
+              <w:rPr>
+                <w:lang w:val="en-US"/>
+              </w:rPr>
+              <w:t>1</w:t>
+            </w:r>
+          </w:p>
+        </w:tc>
+        <w:tc>
+          <w:tcPr>
+            <w:tcW w:w="1416" w:type="dxa"/>
+          </w:tcPr>
+          <w:p>
+            <w:pPr>
+              <w:cnfStyle w:val="100000000000" w:firstRow="1" w:lastRow="0" w:firstColumn="0" w:lastColumn="0" w:oddVBand="0" w:evenVBand="0" w:oddHBand="0" w:evenHBand="0" w:firstRowFirstColumn="0" w:firstRowLastColumn="0" w:lastRowFirstColumn="0" w:lastRowLastColumn="0"/>
+              <w:rPr>
+                <w:lang w:val="en-US"/>
+              </w:rPr>
+            </w:pPr>
+            <w:r>
+              <w:rPr>
+                <w:lang w:val="en-US"/>
+              </w:rPr>
+              <w:t>P</w:t>
+            </w:r>
+            <w:r>
+              <w:rPr>
+                <w:lang w:val="en-US"/>
+              </w:rPr>
+              <w:t>2</w:t>
+            </w:r>
+          </w:p>
+        </w:tc>
+        <w:tc>
+          <w:tcPr>
+            <w:tcW w:w="1371" w:type="dxa"/>
+          </w:tcPr>
+          <w:p>
+            <w:pPr>
+              <w:cnfStyle w:val="100000000000" w:firstRow="1" w:lastRow="0" w:firstColumn="0" w:lastColumn="0" w:oddVBand="0" w:evenVBand="0" w:oddHBand="0" w:evenHBand="0" w:firstRowFirstColumn="0" w:firstRowLastColumn="0" w:lastRowFirstColumn="0" w:lastRowLastColumn="0"/>
+              <w:rPr>
+                <w:lang w:val="en-US"/>
+              </w:rPr>
+            </w:pPr>
+            <w:r>
+              <w:rPr>
+                <w:lang w:val="en-US"/>
+              </w:rPr>
+              <w:t>P3</w:t>
+            </w:r>
+          </w:p>
+        </w:tc>
+        <w:tc>
+          <w:tcPr>
+            <w:tcW w:w="1267" w:type="dxa"/>
+          </w:tcPr>
+          <w:p>
+            <w:pPr>
+              <w:cnfStyle w:val="100000000000" w:firstRow="1" w:lastRow="0" w:firstColumn="0" w:lastColumn="0" w:oddVBand="0" w:evenVBand="0" w:oddHBand="0" w:evenHBand="0" w:firstRowFirstColumn="0" w:firstRowLastColumn="0" w:lastRowFirstColumn="0" w:lastRowLastColumn="0"/>
+              <w:rPr>
+                <w:lang w:val="en-US"/>
+              </w:rPr>
+            </w:pPr>
+            <w:r>
+              <w:rPr>
+                <w:lang w:val="en-US"/>
+              </w:rPr>
+              <w:t xml:space="preserve">P1 </w:t>
+            </w:r>
+          </w:p>
+        </w:tc>
+      </w:tr>
+      <w:tr>
+        <w:trPr>
+          <w:cnfStyle w:val="000000100000" w:firstRow="0" w:lastRow="0" w:firstColumn="0" w:lastColumn="0" w:oddVBand="0" w:evenVBand="0" w:oddHBand="1" w:evenHBand="0" w:firstRowFirstColumn="0" w:firstRowLastColumn="0" w:lastRowFirstColumn="0" w:lastRowLastColumn="0"/>
+        </w:trPr>
+        <w:tc>
+          <w:tcPr>
+            <w:cnfStyle w:val="001000000000" w:firstRow="0" w:lastRow="0" w:firstColumn="1" w:lastColumn="0" w:oddVBand="0" w:evenVBand="0" w:oddHBand="0" w:evenHBand="0" w:firstRowFirstColumn="0" w:firstRowLastColumn="0" w:lastRowFirstColumn="0" w:lastRowLastColumn="0"/>
+            <w:tcW w:w="1488" w:type="dxa"/>
+          </w:tcPr>
+          <w:p>
+            <w:pPr>
+              <w:rPr>
+                <w:lang w:val="en-US"/>
+              </w:rPr>
+            </w:pPr>
+            <w:r>
+              <w:rPr>
+                <w:lang w:val="en-US"/>
+              </w:rPr>
+              <w:t xml:space="preserve">0              </w:t>
+            </w:r>
+            <w:r>
+              <w:rPr>
+                <w:lang w:val="en-US"/>
+              </w:rPr>
+              <w:t>4(6)</w:t>
+            </w:r>
+          </w:p>
+        </w:tc>
+        <w:tc>
+          <w:tcPr>
+            <w:tcW w:w="1319" w:type="dxa"/>
+          </w:tcPr>
+          <w:p>
+            <w:pPr>
+              <w:cnfStyle w:val="000000100000" w:firstRow="0" w:lastRow="0" w:firstColumn="0" w:lastColumn="0" w:oddVBand="0" w:evenVBand="0" w:oddHBand="1" w:evenHBand="0" w:firstRowFirstColumn="0" w:firstRowLastColumn="0" w:lastRowFirstColumn="0" w:lastRowLastColumn="0"/>
+              <w:rPr>
+                <w:lang w:val="en-US"/>
+              </w:rPr>
+            </w:pPr>
+            <w:r>
+              <w:rPr>
+                <w:lang w:val="en-US"/>
+              </w:rPr>
+              <w:t>4            8(1)</w:t>
+            </w:r>
+          </w:p>
+        </w:tc>
+        <w:tc>
+          <w:tcPr>
+            <w:tcW w:w="1344" w:type="dxa"/>
+          </w:tcPr>
+          <w:p>
+            <w:pPr>
+              <w:cnfStyle w:val="000000100000" w:firstRow="0" w:lastRow="0" w:firstColumn="0" w:lastColumn="0" w:oddVBand="0" w:evenVBand="0" w:oddHBand="1" w:evenHBand="0" w:firstRowFirstColumn="0" w:firstRowLastColumn="0" w:lastRowFirstColumn="0" w:lastRowLastColumn="0"/>
+              <w:rPr>
+                <w:lang w:val="en-US"/>
+              </w:rPr>
+            </w:pPr>
+            <w:r>
+              <w:rPr>
+                <w:lang w:val="en-US"/>
+              </w:rPr>
+              <w:t>8           12(3)</w:t>
+            </w:r>
+          </w:p>
+        </w:tc>
+        <w:tc>
+          <w:tcPr>
+            <w:tcW w:w="1415" w:type="dxa"/>
+          </w:tcPr>
+          <w:p>
+            <w:pPr>
+              <w:cnfStyle w:val="000000100000" w:firstRow="0" w:lastRow="0" w:firstColumn="0" w:lastColumn="0" w:oddVBand="0" w:evenVBand="0" w:oddHBand="1" w:evenHBand="0" w:firstRowFirstColumn="0" w:firstRowLastColumn="0" w:lastRowFirstColumn="0" w:lastRowLastColumn="0"/>
+              <w:rPr>
+                <w:lang w:val="en-US"/>
+              </w:rPr>
+            </w:pPr>
+            <w:r>
+              <w:rPr>
+                <w:lang w:val="en-US"/>
+              </w:rPr>
+              <w:t>12          16(2)</w:t>
+            </w:r>
+          </w:p>
+        </w:tc>
+        <w:tc>
+          <w:tcPr>
+            <w:tcW w:w="1416" w:type="dxa"/>
+          </w:tcPr>
+          <w:p>
+            <w:pPr>
+              <w:cnfStyle w:val="000000100000" w:firstRow="0" w:lastRow="0" w:firstColumn="0" w:lastColumn="0" w:oddVBand="0" w:evenVBand="0" w:oddHBand="1" w:evenHBand="0" w:firstRowFirstColumn="0" w:firstRowLastColumn="0" w:lastRowFirstColumn="0" w:lastRowLastColumn="0"/>
+              <w:rPr>
+                <w:lang w:val="en-US"/>
+              </w:rPr>
+            </w:pPr>
+            <w:r>
+              <w:rPr>
+                <w:lang w:val="en-US"/>
+              </w:rPr>
+              <w:t>16          17(0)</w:t>
+            </w:r>
+          </w:p>
+        </w:tc>
+        <w:tc>
+          <w:tcPr>
+            <w:tcW w:w="1371" w:type="dxa"/>
+          </w:tcPr>
+          <w:p>
+            <w:pPr>
+              <w:cnfStyle w:val="000000100000" w:firstRow="0" w:lastRow="0" w:firstColumn="0" w:lastColumn="0" w:oddVBand="0" w:evenVBand="0" w:oddHBand="1" w:evenHBand="0" w:firstRowFirstColumn="0" w:firstRowLastColumn="0" w:lastRowFirstColumn="0" w:lastRowLastColumn="0"/>
+              <w:rPr>
+                <w:lang w:val="en-US"/>
+              </w:rPr>
+            </w:pPr>
+            <w:r>
+              <w:rPr>
+                <w:lang w:val="en-US"/>
+              </w:rPr>
+              <w:t>17         20(0)</w:t>
+            </w:r>
+          </w:p>
+        </w:tc>
+        <w:tc>
+          <w:tcPr>
+            <w:tcW w:w="1267" w:type="dxa"/>
+          </w:tcPr>
+          <w:p>
+            <w:pPr>
+              <w:cnfStyle w:val="000000100000" w:firstRow="0" w:lastRow="0" w:firstColumn="0" w:lastColumn="0" w:oddVBand="0" w:evenVBand="0" w:oddHBand="1" w:evenHBand="0" w:firstRowFirstColumn="0" w:firstRowLastColumn="0" w:lastRowFirstColumn="0" w:lastRowLastColumn="0"/>
+              <w:rPr>
+                <w:lang w:val="en-US"/>
+              </w:rPr>
+            </w:pPr>
+            <w:r>
+              <w:rPr>
+                <w:lang w:val="en-US"/>
+              </w:rPr>
+              <w:t>20       22(0)</w:t>
+            </w:r>
+          </w:p>
+        </w:tc>
+      </w:tr>
+    </w:tbl>
+    <w:p>
+      <w:pPr>
+        <w:tabs>
+          <w:tab w:val="left" w:pos="7875"/>
+        </w:tabs>
+        <w:rPr>
+          <w:lang w:val="en-US"/>
+        </w:rPr>
+      </w:pPr>
+    </w:p>
+    <w:p>
+      <w:pPr>
+        <w:tabs>
+          <w:tab w:val="left" w:pos="7875"/>
+        </w:tabs>
+      </w:pPr>
+      <w:r>
+        <w:t>Total t</w:t>
+      </w:r>
+      <w:r>
+        <w:t>iempo de espera: 22 ms</w:t>
+      </w:r>
     </w:p>
     <w:sectPr>
       <w:pgSz w:w="12240" w:h="15840"/>
@@ -1215,6 +1846,102 @@
     </w:sectPr>
   </w:body>
 </w:document>
+</file>
+
+<file path=word/numbering.xml><?xml version="1.0" encoding="utf-8"?>
+<w:numbering xmlns:wpc="http://schemas.microsoft.com/office/word/2010/wordprocessingCanvas" xmlns:mc="http://schemas.openxmlformats.org/markup-compatibility/2006" xmlns:o="urn:schemas-microsoft-com:office:office" xmlns:r="http://schemas.openxmlformats.org/officeDocument/2006/relationships" xmlns:m="http://schemas.openxmlformats.org/officeDocument/2006/math" xmlns:v="urn:schemas-microsoft-com:vml" xmlns:wp14="http://schemas.microsoft.com/office/word/2010/wordprocessingDrawing" xmlns:wp="http://schemas.openxmlformats.org/drawingml/2006/wordprocessingDrawing" xmlns:w10="urn:schemas-microsoft-com:office:word" xmlns:w="http://schemas.openxmlformats.org/wordprocessingml/2006/main" xmlns:w14="http://schemas.microsoft.com/office/word/2010/wordml" xmlns:wpg="http://schemas.microsoft.com/office/word/2010/wordprocessingGroup" xmlns:wpi="http://schemas.microsoft.com/office/word/2010/wordprocessingInk" xmlns:wne="http://schemas.microsoft.com/office/word/2006/wordml" xmlns:wps="http://schemas.microsoft.com/office/word/2010/wordprocessingShape" mc:Ignorable="w14 wp14">
+  <w:abstractNum w:abstractNumId="0">
+    <w:nsid w:val="0B50205D"/>
+    <w:multiLevelType w:val="hybridMultilevel"/>
+    <w:tmpl w:val="AC1661BA"/>
+    <w:lvl w:ilvl="0" w:tplc="52A27054">
+      <w:numFmt w:val="decimal"/>
+      <w:lvlText w:val="%1"/>
+      <w:lvlJc w:val="left"/>
+      <w:pPr>
+        <w:ind w:left="720" w:hanging="360"/>
+      </w:pPr>
+      <w:rPr>
+        <w:rFonts w:hint="default"/>
+      </w:rPr>
+    </w:lvl>
+    <w:lvl w:ilvl="1" w:tplc="080A0019" w:tentative="1">
+      <w:start w:val="1"/>
+      <w:numFmt w:val="lowerLetter"/>
+      <w:lvlText w:val="%2."/>
+      <w:lvlJc w:val="left"/>
+      <w:pPr>
+        <w:ind w:left="1440" w:hanging="360"/>
+      </w:pPr>
+    </w:lvl>
+    <w:lvl w:ilvl="2" w:tplc="080A001B" w:tentative="1">
+      <w:start w:val="1"/>
+      <w:numFmt w:val="lowerRoman"/>
+      <w:lvlText w:val="%3."/>
+      <w:lvlJc w:val="right"/>
+      <w:pPr>
+        <w:ind w:left="2160" w:hanging="180"/>
+      </w:pPr>
+    </w:lvl>
+    <w:lvl w:ilvl="3" w:tplc="080A000F" w:tentative="1">
+      <w:start w:val="1"/>
+      <w:numFmt w:val="decimal"/>
+      <w:lvlText w:val="%4."/>
+      <w:lvlJc w:val="left"/>
+      <w:pPr>
+        <w:ind w:left="2880" w:hanging="360"/>
+      </w:pPr>
+    </w:lvl>
+    <w:lvl w:ilvl="4" w:tplc="080A0019" w:tentative="1">
+      <w:start w:val="1"/>
+      <w:numFmt w:val="lowerLetter"/>
+      <w:lvlText w:val="%5."/>
+      <w:lvlJc w:val="left"/>
+      <w:pPr>
+        <w:ind w:left="3600" w:hanging="360"/>
+      </w:pPr>
+    </w:lvl>
+    <w:lvl w:ilvl="5" w:tplc="080A001B" w:tentative="1">
+      <w:start w:val="1"/>
+      <w:numFmt w:val="lowerRoman"/>
+      <w:lvlText w:val="%6."/>
+      <w:lvlJc w:val="right"/>
+      <w:pPr>
+        <w:ind w:left="4320" w:hanging="180"/>
+      </w:pPr>
+    </w:lvl>
+    <w:lvl w:ilvl="6" w:tplc="080A000F" w:tentative="1">
+      <w:start w:val="1"/>
+      <w:numFmt w:val="decimal"/>
+      <w:lvlText w:val="%7."/>
+      <w:lvlJc w:val="left"/>
+      <w:pPr>
+        <w:ind w:left="5040" w:hanging="360"/>
+      </w:pPr>
+    </w:lvl>
+    <w:lvl w:ilvl="7" w:tplc="080A0019" w:tentative="1">
+      <w:start w:val="1"/>
+      <w:numFmt w:val="lowerLetter"/>
+      <w:lvlText w:val="%8."/>
+      <w:lvlJc w:val="left"/>
+      <w:pPr>
+        <w:ind w:left="5760" w:hanging="360"/>
+      </w:pPr>
+    </w:lvl>
+    <w:lvl w:ilvl="8" w:tplc="080A001B" w:tentative="1">
+      <w:start w:val="1"/>
+      <w:numFmt w:val="lowerRoman"/>
+      <w:lvlText w:val="%9."/>
+      <w:lvlJc w:val="right"/>
+      <w:pPr>
+        <w:ind w:left="6480" w:hanging="180"/>
+      </w:pPr>
+    </w:lvl>
+  </w:abstractNum>
+  <w:num w:numId="1">
+    <w:abstractNumId w:val="0"/>
+  </w:num>
+</w:numbering>
 </file>
 
 <file path=word/styles.xml><?xml version="1.0" encoding="utf-8"?>
@@ -2242,6 +2969,17 @@
       </w:tcPr>
     </w:tblStylePr>
   </w:style>
+  <w:style w:type="paragraph" w:styleId="ListParagraph">
+    <w:name w:val="List Paragraph"/>
+    <w:basedOn w:val="Normal"/>
+    <w:uiPriority w:val="34"/>
+    <w:qFormat/>
+    <w:rsid w:val="007E7DC2"/>
+    <w:pPr>
+      <w:ind w:left="720"/>
+      <w:contextualSpacing/>
+    </w:pPr>
+  </w:style>
 </w:styles>
 </file>
 
@@ -3269,6 +4007,17 @@
         <w:shd w:val="clear" w:color="auto" w:fill="EFD3D2" w:themeFill="accent2" w:themeFillTint="3F"/>
       </w:tcPr>
     </w:tblStylePr>
+  </w:style>
+  <w:style w:type="paragraph" w:styleId="ListParagraph">
+    <w:name w:val="List Paragraph"/>
+    <w:basedOn w:val="Normal"/>
+    <w:uiPriority w:val="34"/>
+    <w:qFormat/>
+    <w:rsid w:val="007E7DC2"/>
+    <w:pPr>
+      <w:ind w:left="720"/>
+      <w:contextualSpacing/>
+    </w:pPr>
   </w:style>
 </w:styles>
 </file>

</xml_diff>